<commit_message>
Report Cover page and executable file
The report now has a cover page. The project how has an executable file
</commit_message>
<xml_diff>
--- a/Lessons Learned.docx
+++ b/Lessons Learned.docx
@@ -2,6 +2,389 @@
 <file path=word/document.xml><?xml version="1.0" encoding="utf-8"?>
 <w:document xmlns:wpc="http://schemas.microsoft.com/office/word/2010/wordprocessingCanvas" xmlns:mc="http://schemas.openxmlformats.org/markup-compatibility/2006" xmlns:o="urn:schemas-microsoft-com:office:office" xmlns:r="http://schemas.openxmlformats.org/officeDocument/2006/relationships" xmlns:m="http://schemas.openxmlformats.org/officeDocument/2006/math" xmlns:v="urn:schemas-microsoft-com:vml" xmlns:wp14="http://schemas.microsoft.com/office/word/2010/wordprocessingDrawing" xmlns:wp="http://schemas.openxmlformats.org/drawingml/2006/wordprocessingDrawing" xmlns:w10="urn:schemas-microsoft-com:office:word" xmlns:w="http://schemas.openxmlformats.org/wordprocessingml/2006/main" xmlns:w14="http://schemas.microsoft.com/office/word/2010/wordml" xmlns:w15="http://schemas.microsoft.com/office/word/2012/wordml" xmlns:wpg="http://schemas.microsoft.com/office/word/2010/wordprocessingGroup" xmlns:wpi="http://schemas.microsoft.com/office/word/2010/wordprocessingInk" xmlns:wne="http://schemas.microsoft.com/office/word/2006/wordml" xmlns:wps="http://schemas.microsoft.com/office/word/2010/wordprocessingShape" mc:Ignorable="w14 w15 wp14">
   <w:body>
+    <w:p>
+      <w:pPr>
+        <w:jc w:val="center"/>
+        <w:rPr>
+          <w:rFonts w:ascii="Arial" w:hAnsi="Arial" w:cs="Arial"/>
+          <w:b/>
+          <w:sz w:val="40"/>
+          <w:szCs w:val="40"/>
+        </w:rPr>
+      </w:pPr>
+      <w:r>
+        <w:rPr>
+          <w:rFonts w:ascii="Arial" w:hAnsi="Arial" w:cs="Arial"/>
+          <w:b/>
+          <w:sz w:val="40"/>
+          <w:szCs w:val="40"/>
+        </w:rPr>
+        <w:t>COP 3503</w:t>
+      </w:r>
+    </w:p>
+    <w:p>
+      <w:pPr>
+        <w:jc w:val="center"/>
+        <w:rPr>
+          <w:rFonts w:ascii="Arial" w:hAnsi="Arial" w:cs="Arial"/>
+          <w:b/>
+          <w:sz w:val="40"/>
+          <w:szCs w:val="40"/>
+        </w:rPr>
+      </w:pPr>
+      <w:r>
+        <w:rPr>
+          <w:rFonts w:ascii="Arial" w:hAnsi="Arial" w:cs="Arial"/>
+          <w:b/>
+          <w:sz w:val="40"/>
+          <w:szCs w:val="40"/>
+        </w:rPr>
+        <w:t>Programming Fundamentals for CIS Majors II</w:t>
+      </w:r>
+    </w:p>
+    <w:p>
+      <w:pPr>
+        <w:jc w:val="center"/>
+        <w:rPr>
+          <w:rFonts w:ascii="Arial" w:hAnsi="Arial" w:cs="Arial"/>
+          <w:b/>
+          <w:sz w:val="40"/>
+          <w:szCs w:val="40"/>
+        </w:rPr>
+      </w:pPr>
+      <w:r>
+        <w:rPr>
+          <w:rFonts w:ascii="Arial" w:hAnsi="Arial" w:cs="Arial"/>
+          <w:b/>
+          <w:sz w:val="40"/>
+          <w:szCs w:val="40"/>
+        </w:rPr>
+        <w:t>Spring 2015</w:t>
+      </w:r>
+    </w:p>
+    <w:p>
+      <w:pPr>
+        <w:jc w:val="center"/>
+        <w:rPr>
+          <w:rFonts w:ascii="Arial" w:hAnsi="Arial" w:cs="Arial"/>
+          <w:b/>
+          <w:sz w:val="40"/>
+          <w:szCs w:val="40"/>
+        </w:rPr>
+      </w:pPr>
+      <w:r>
+        <w:rPr>
+          <w:rFonts w:ascii="Arial" w:hAnsi="Arial" w:cs="Arial"/>
+          <w:b/>
+          <w:sz w:val="40"/>
+          <w:szCs w:val="40"/>
+        </w:rPr>
+        <w:t>Lessons Learned and Future Work</w:t>
+      </w:r>
+      <w:r>
+        <w:rPr>
+          <w:rFonts w:ascii="Arial" w:hAnsi="Arial" w:cs="Arial"/>
+          <w:b/>
+          <w:sz w:val="40"/>
+          <w:szCs w:val="40"/>
+        </w:rPr>
+        <w:t xml:space="preserve"> </w:t>
+      </w:r>
+    </w:p>
+    <w:p>
+      <w:pPr>
+        <w:jc w:val="center"/>
+        <w:rPr>
+          <w:rFonts w:ascii="Arial" w:hAnsi="Arial" w:cs="Arial"/>
+          <w:b/>
+          <w:sz w:val="40"/>
+          <w:szCs w:val="40"/>
+        </w:rPr>
+      </w:pPr>
+      <w:proofErr w:type="gramStart"/>
+      <w:r>
+        <w:rPr>
+          <w:rFonts w:ascii="Arial" w:hAnsi="Arial" w:cs="Arial"/>
+          <w:b/>
+          <w:sz w:val="40"/>
+          <w:szCs w:val="40"/>
+        </w:rPr>
+        <w:t>of</w:t>
+      </w:r>
+      <w:proofErr w:type="gramEnd"/>
+      <w:r>
+        <w:rPr>
+          <w:rFonts w:ascii="Arial" w:hAnsi="Arial" w:cs="Arial"/>
+          <w:b/>
+          <w:sz w:val="40"/>
+          <w:szCs w:val="40"/>
+        </w:rPr>
+        <w:t xml:space="preserve"> Group Project</w:t>
+      </w:r>
+    </w:p>
+    <w:p>
+      <w:pPr>
+        <w:jc w:val="center"/>
+        <w:rPr>
+          <w:rFonts w:ascii="Arial" w:hAnsi="Arial" w:cs="Arial"/>
+          <w:b/>
+          <w:sz w:val="40"/>
+          <w:szCs w:val="40"/>
+        </w:rPr>
+      </w:pPr>
+      <w:r>
+        <w:rPr>
+          <w:rFonts w:ascii="Arial" w:hAnsi="Arial" w:cs="Arial"/>
+          <w:b/>
+          <w:sz w:val="40"/>
+          <w:szCs w:val="40"/>
+        </w:rPr>
+        <w:t>April</w:t>
+      </w:r>
+      <w:r>
+        <w:rPr>
+          <w:rFonts w:ascii="Arial" w:hAnsi="Arial" w:cs="Arial"/>
+          <w:b/>
+          <w:sz w:val="40"/>
+          <w:szCs w:val="40"/>
+        </w:rPr>
+        <w:t xml:space="preserve"> 20, 2015</w:t>
+      </w:r>
+    </w:p>
+    <w:p>
+      <w:pPr>
+        <w:jc w:val="center"/>
+        <w:rPr>
+          <w:rFonts w:ascii="Arial" w:hAnsi="Arial" w:cs="Arial"/>
+          <w:b/>
+          <w:sz w:val="40"/>
+          <w:szCs w:val="40"/>
+        </w:rPr>
+      </w:pPr>
+    </w:p>
+    <w:p>
+      <w:pPr>
+        <w:jc w:val="center"/>
+        <w:rPr>
+          <w:rFonts w:ascii="Arial" w:hAnsi="Arial" w:cs="Arial"/>
+          <w:b/>
+          <w:sz w:val="40"/>
+          <w:szCs w:val="40"/>
+        </w:rPr>
+      </w:pPr>
+    </w:p>
+    <w:p>
+      <w:pPr>
+        <w:jc w:val="center"/>
+        <w:rPr>
+          <w:rFonts w:ascii="Arial" w:hAnsi="Arial" w:cs="Arial"/>
+          <w:b/>
+          <w:sz w:val="40"/>
+          <w:szCs w:val="40"/>
+        </w:rPr>
+      </w:pPr>
+    </w:p>
+    <w:p>
+      <w:pPr>
+        <w:jc w:val="center"/>
+        <w:rPr>
+          <w:rFonts w:ascii="Arial" w:hAnsi="Arial" w:cs="Arial"/>
+          <w:b/>
+          <w:sz w:val="40"/>
+          <w:szCs w:val="40"/>
+        </w:rPr>
+      </w:pPr>
+    </w:p>
+    <w:p>
+      <w:pPr>
+        <w:jc w:val="center"/>
+        <w:rPr>
+          <w:rFonts w:ascii="Arial" w:hAnsi="Arial" w:cs="Arial"/>
+          <w:b/>
+          <w:sz w:val="40"/>
+          <w:szCs w:val="40"/>
+        </w:rPr>
+      </w:pPr>
+    </w:p>
+    <w:p>
+      <w:pPr>
+        <w:jc w:val="center"/>
+        <w:rPr>
+          <w:rFonts w:ascii="Arial" w:hAnsi="Arial" w:cs="Arial"/>
+          <w:b/>
+          <w:sz w:val="40"/>
+          <w:szCs w:val="40"/>
+        </w:rPr>
+      </w:pPr>
+    </w:p>
+    <w:p>
+      <w:pPr>
+        <w:jc w:val="center"/>
+        <w:rPr>
+          <w:rFonts w:ascii="Arial" w:hAnsi="Arial" w:cs="Arial"/>
+          <w:b/>
+          <w:sz w:val="40"/>
+          <w:szCs w:val="40"/>
+        </w:rPr>
+      </w:pPr>
+    </w:p>
+    <w:p>
+      <w:pPr>
+        <w:jc w:val="center"/>
+        <w:rPr>
+          <w:rFonts w:ascii="Arial" w:hAnsi="Arial" w:cs="Arial"/>
+          <w:b/>
+          <w:sz w:val="40"/>
+          <w:szCs w:val="40"/>
+        </w:rPr>
+      </w:pPr>
+    </w:p>
+    <w:p>
+      <w:pPr>
+        <w:rPr>
+          <w:rFonts w:ascii="Arial" w:hAnsi="Arial" w:cs="Arial"/>
+          <w:b/>
+          <w:sz w:val="40"/>
+          <w:szCs w:val="40"/>
+        </w:rPr>
+      </w:pPr>
+    </w:p>
+    <w:p>
+      <w:pPr>
+        <w:jc w:val="center"/>
+        <w:rPr>
+          <w:rFonts w:ascii="Arial" w:hAnsi="Arial" w:cs="Arial"/>
+          <w:b/>
+          <w:sz w:val="40"/>
+          <w:szCs w:val="40"/>
+        </w:rPr>
+      </w:pPr>
+    </w:p>
+    <w:p>
+      <w:pPr>
+        <w:jc w:val="center"/>
+        <w:rPr>
+          <w:rFonts w:ascii="Arial" w:hAnsi="Arial" w:cs="Arial"/>
+          <w:b/>
+          <w:sz w:val="40"/>
+          <w:szCs w:val="40"/>
+        </w:rPr>
+      </w:pPr>
+      <w:r>
+        <w:rPr>
+          <w:rFonts w:ascii="Arial" w:hAnsi="Arial" w:cs="Arial"/>
+          <w:b/>
+          <w:sz w:val="40"/>
+          <w:szCs w:val="40"/>
+        </w:rPr>
+        <w:t>Dennis Alas</w:t>
+      </w:r>
+    </w:p>
+    <w:p>
+      <w:pPr>
+        <w:jc w:val="center"/>
+        <w:rPr>
+          <w:rFonts w:ascii="Arial" w:hAnsi="Arial" w:cs="Arial"/>
+          <w:b/>
+          <w:sz w:val="40"/>
+          <w:szCs w:val="40"/>
+        </w:rPr>
+      </w:pPr>
+      <w:r>
+        <w:rPr>
+          <w:rFonts w:ascii="Arial" w:hAnsi="Arial" w:cs="Arial"/>
+          <w:b/>
+          <w:sz w:val="40"/>
+          <w:szCs w:val="40"/>
+        </w:rPr>
+        <w:t>Sarah Anderson</w:t>
+      </w:r>
+    </w:p>
+    <w:p>
+      <w:pPr>
+        <w:jc w:val="center"/>
+        <w:rPr>
+          <w:rFonts w:ascii="Arial" w:hAnsi="Arial" w:cs="Arial"/>
+          <w:b/>
+          <w:sz w:val="40"/>
+          <w:szCs w:val="40"/>
+        </w:rPr>
+      </w:pPr>
+      <w:r>
+        <w:rPr>
+          <w:rFonts w:ascii="Arial" w:hAnsi="Arial" w:cs="Arial"/>
+          <w:b/>
+          <w:sz w:val="40"/>
+          <w:szCs w:val="40"/>
+        </w:rPr>
+        <w:t xml:space="preserve">Matthew </w:t>
+      </w:r>
+      <w:proofErr w:type="spellStart"/>
+      <w:r>
+        <w:rPr>
+          <w:rFonts w:ascii="Arial" w:hAnsi="Arial" w:cs="Arial"/>
+          <w:b/>
+          <w:sz w:val="40"/>
+          <w:szCs w:val="40"/>
+        </w:rPr>
+        <w:t>Griessler</w:t>
+      </w:r>
+      <w:proofErr w:type="spellEnd"/>
+    </w:p>
+    <w:p>
+      <w:pPr>
+        <w:jc w:val="center"/>
+        <w:rPr>
+          <w:rFonts w:ascii="Arial" w:hAnsi="Arial" w:cs="Arial"/>
+          <w:b/>
+          <w:sz w:val="40"/>
+          <w:szCs w:val="40"/>
+        </w:rPr>
+      </w:pPr>
+      <w:r>
+        <w:rPr>
+          <w:rFonts w:ascii="Arial" w:hAnsi="Arial" w:cs="Arial"/>
+          <w:b/>
+          <w:sz w:val="40"/>
+          <w:szCs w:val="40"/>
+        </w:rPr>
+        <w:t>Michelle Palumbo</w:t>
+      </w:r>
+    </w:p>
+    <w:p>
+      <w:pPr>
+        <w:jc w:val="center"/>
+        <w:rPr>
+          <w:rFonts w:ascii="Arial" w:hAnsi="Arial" w:cs="Arial"/>
+          <w:b/>
+          <w:sz w:val="40"/>
+          <w:szCs w:val="40"/>
+        </w:rPr>
+      </w:pPr>
+      <w:r>
+        <w:rPr>
+          <w:rFonts w:ascii="Arial" w:hAnsi="Arial" w:cs="Arial"/>
+          <w:b/>
+          <w:sz w:val="40"/>
+          <w:szCs w:val="40"/>
+        </w:rPr>
+        <w:lastRenderedPageBreak/>
+        <w:t>Valentina Rendon Duque</w:t>
+      </w:r>
+    </w:p>
+    <w:p>
+      <w:pPr>
+        <w:tabs>
+          <w:tab w:val="left" w:pos="1602"/>
+        </w:tabs>
+        <w:rPr>
+          <w:rFonts w:ascii="Arial" w:hAnsi="Arial" w:cs="Arial"/>
+          <w:b/>
+          <w:sz w:val="24"/>
+          <w:szCs w:val="24"/>
+        </w:rPr>
+      </w:pPr>
+    </w:p>
     <w:p>
       <w:pPr>
         <w:tabs>
@@ -48,7 +431,15 @@
           <w:sz w:val="24"/>
           <w:szCs w:val="24"/>
         </w:rPr>
-        <w:t xml:space="preserve">To use the tools of the </w:t>
+        <w:t>To use the to</w:t>
+      </w:r>
+      <w:r>
+        <w:rPr>
+          <w:rFonts w:ascii="Arial" w:hAnsi="Arial" w:cs="Arial"/>
+          <w:sz w:val="24"/>
+          <w:szCs w:val="24"/>
+        </w:rPr>
+        <w:t xml:space="preserve">ols of the </w:t>
       </w:r>
       <w:proofErr w:type="spellStart"/>
       <w:r>
@@ -66,7 +457,7 @@
           <w:sz w:val="24"/>
           <w:szCs w:val="24"/>
         </w:rPr>
-        <w:t xml:space="preserve"> Project, and that there are more complicated compilers than the ones we have previously worked with.</w:t>
+        <w:t xml:space="preserve"> Project</w:t>
       </w:r>
     </w:p>
     <w:p>
@@ -108,20 +499,24 @@
           <w:sz w:val="24"/>
           <w:szCs w:val="24"/>
         </w:rPr>
-        <w:t>The b</w:t>
-      </w:r>
-      <w:r>
-        <w:rPr>
-          <w:rFonts w:ascii="Arial" w:hAnsi="Arial" w:cs="Arial"/>
-          <w:sz w:val="24"/>
-          <w:szCs w:val="24"/>
-        </w:rPr>
-        <w:t>asic functionality of GUI.</w:t>
+        <w:t>T</w:t>
+      </w:r>
+      <w:r>
+        <w:rPr>
+          <w:rFonts w:ascii="Arial" w:hAnsi="Arial" w:cs="Arial"/>
+          <w:sz w:val="24"/>
+          <w:szCs w:val="24"/>
+        </w:rPr>
+        <w:t>here are more complicated compilers than the ones we have previously worked with.</w:t>
       </w:r>
     </w:p>
     <w:p>
       <w:pPr>
         <w:pStyle w:val="ListParagraph"/>
+        <w:tabs>
+          <w:tab w:val="left" w:pos="1602"/>
+        </w:tabs>
+        <w:jc w:val="both"/>
         <w:rPr>
           <w:rFonts w:ascii="Arial" w:hAnsi="Arial" w:cs="Arial"/>
           <w:b/>
@@ -154,7 +549,15 @@
           <w:sz w:val="24"/>
           <w:szCs w:val="24"/>
         </w:rPr>
-        <w:t>To use GitHub</w:t>
+        <w:t>The b</w:t>
+      </w:r>
+      <w:r>
+        <w:rPr>
+          <w:rFonts w:ascii="Arial" w:hAnsi="Arial" w:cs="Arial"/>
+          <w:sz w:val="24"/>
+          <w:szCs w:val="24"/>
+        </w:rPr>
+        <w:t>asic functionality of GUI.</w:t>
       </w:r>
     </w:p>
     <w:p>
@@ -162,6 +565,7 @@
         <w:pStyle w:val="ListParagraph"/>
         <w:rPr>
           <w:rFonts w:ascii="Arial" w:hAnsi="Arial" w:cs="Arial"/>
+          <w:b/>
           <w:sz w:val="24"/>
           <w:szCs w:val="24"/>
         </w:rPr>
@@ -191,47 +595,7 @@
           <w:sz w:val="24"/>
           <w:szCs w:val="24"/>
         </w:rPr>
-        <w:t xml:space="preserve"> </w:t>
-      </w:r>
-      <w:r>
-        <w:rPr>
-          <w:rFonts w:ascii="Arial" w:hAnsi="Arial" w:cs="Arial"/>
-          <w:sz w:val="24"/>
-          <w:szCs w:val="24"/>
-        </w:rPr>
-        <w:t>Using GitHub</w:t>
-      </w:r>
-      <w:r>
-        <w:rPr>
-          <w:rFonts w:ascii="Arial" w:hAnsi="Arial" w:cs="Arial"/>
-          <w:sz w:val="24"/>
-          <w:szCs w:val="24"/>
-        </w:rPr>
-        <w:t xml:space="preserve"> </w:t>
-      </w:r>
-      <w:r>
-        <w:rPr>
-          <w:rFonts w:ascii="Arial" w:hAnsi="Arial" w:cs="Arial"/>
-          <w:sz w:val="24"/>
-          <w:szCs w:val="24"/>
-        </w:rPr>
-        <w:t>to work on group</w:t>
-      </w:r>
-      <w:r>
-        <w:rPr>
-          <w:rFonts w:ascii="Arial" w:hAnsi="Arial" w:cs="Arial"/>
-          <w:sz w:val="24"/>
-          <w:szCs w:val="24"/>
-        </w:rPr>
-        <w:t xml:space="preserve"> projects that require coding on the same project</w:t>
-      </w:r>
-      <w:r>
-        <w:rPr>
-          <w:rFonts w:ascii="Arial" w:hAnsi="Arial" w:cs="Arial"/>
-          <w:sz w:val="24"/>
-          <w:szCs w:val="24"/>
-        </w:rPr>
-        <w:t xml:space="preserve"> is useful.</w:t>
+        <w:t>To use GitHub</w:t>
       </w:r>
     </w:p>
     <w:p>
@@ -268,6 +632,83 @@
           <w:sz w:val="24"/>
           <w:szCs w:val="24"/>
         </w:rPr>
+        <w:t xml:space="preserve"> </w:t>
+      </w:r>
+      <w:r>
+        <w:rPr>
+          <w:rFonts w:ascii="Arial" w:hAnsi="Arial" w:cs="Arial"/>
+          <w:sz w:val="24"/>
+          <w:szCs w:val="24"/>
+        </w:rPr>
+        <w:t>Using GitHub</w:t>
+      </w:r>
+      <w:r>
+        <w:rPr>
+          <w:rFonts w:ascii="Arial" w:hAnsi="Arial" w:cs="Arial"/>
+          <w:sz w:val="24"/>
+          <w:szCs w:val="24"/>
+        </w:rPr>
+        <w:t xml:space="preserve"> </w:t>
+      </w:r>
+      <w:r>
+        <w:rPr>
+          <w:rFonts w:ascii="Arial" w:hAnsi="Arial" w:cs="Arial"/>
+          <w:sz w:val="24"/>
+          <w:szCs w:val="24"/>
+        </w:rPr>
+        <w:t>to work on group</w:t>
+      </w:r>
+      <w:r>
+        <w:rPr>
+          <w:rFonts w:ascii="Arial" w:hAnsi="Arial" w:cs="Arial"/>
+          <w:sz w:val="24"/>
+          <w:szCs w:val="24"/>
+        </w:rPr>
+        <w:t xml:space="preserve"> projects that require coding on the same project</w:t>
+      </w:r>
+      <w:r>
+        <w:rPr>
+          <w:rFonts w:ascii="Arial" w:hAnsi="Arial" w:cs="Arial"/>
+          <w:sz w:val="24"/>
+          <w:szCs w:val="24"/>
+        </w:rPr>
+        <w:t xml:space="preserve"> is useful.</w:t>
+      </w:r>
+    </w:p>
+    <w:p>
+      <w:pPr>
+        <w:pStyle w:val="ListParagraph"/>
+        <w:rPr>
+          <w:rFonts w:ascii="Arial" w:hAnsi="Arial" w:cs="Arial"/>
+          <w:sz w:val="24"/>
+          <w:szCs w:val="24"/>
+        </w:rPr>
+      </w:pPr>
+    </w:p>
+    <w:p>
+      <w:pPr>
+        <w:pStyle w:val="ListParagraph"/>
+        <w:numPr>
+          <w:ilvl w:val="0"/>
+          <w:numId w:val="2"/>
+        </w:numPr>
+        <w:tabs>
+          <w:tab w:val="left" w:pos="1602"/>
+        </w:tabs>
+        <w:jc w:val="both"/>
+        <w:rPr>
+          <w:rFonts w:ascii="Arial" w:hAnsi="Arial" w:cs="Arial"/>
+          <w:b/>
+          <w:sz w:val="24"/>
+          <w:szCs w:val="24"/>
+        </w:rPr>
+      </w:pPr>
+      <w:r>
+        <w:rPr>
+          <w:rFonts w:ascii="Arial" w:hAnsi="Arial" w:cs="Arial"/>
+          <w:sz w:val="24"/>
+          <w:szCs w:val="24"/>
+        </w:rPr>
         <w:t xml:space="preserve">Complicated projects should be started ahead of time. </w:t>
       </w:r>
     </w:p>
@@ -361,8 +802,6 @@
         </w:rPr>
         <w:t>the</w:t>
       </w:r>
-      <w:bookmarkStart w:id="0" w:name="_GoBack"/>
-      <w:bookmarkEnd w:id="0"/>
       <w:r>
         <w:rPr>
           <w:rFonts w:ascii="Arial" w:hAnsi="Arial" w:cs="Arial"/>
@@ -423,7 +862,10 @@
       </w:r>
     </w:p>
     <w:p/>
-    <w:p/>
+    <w:p>
+      <w:bookmarkStart w:id="0" w:name="_GoBack"/>
+      <w:bookmarkEnd w:id="0"/>
+    </w:p>
     <w:sectPr>
       <w:pgSz w:w="12240" w:h="15840"/>
       <w:pgMar w:top="1440" w:right="1440" w:bottom="1440" w:left="1440" w:header="720" w:footer="720" w:gutter="0"/>

</xml_diff>

<commit_message>
Mostly to clean things up :+1:
</commit_message>
<xml_diff>
--- a/Lessons Learned.docx
+++ b/Lessons Learned.docx
@@ -259,17 +259,8 @@
           <w:szCs w:val="40"/>
         </w:rPr>
       </w:pPr>
-    </w:p>
-    <w:p>
-      <w:pPr>
-        <w:jc w:val="center"/>
-        <w:rPr>
-          <w:rFonts w:ascii="Arial" w:hAnsi="Arial" w:cs="Arial"/>
-          <w:b/>
-          <w:sz w:val="40"/>
-          <w:szCs w:val="40"/>
-        </w:rPr>
-      </w:pPr>
+      <w:bookmarkStart w:id="0" w:name="_GoBack"/>
+      <w:bookmarkEnd w:id="0"/>
       <w:r>
         <w:rPr>
           <w:rFonts w:ascii="Arial" w:hAnsi="Arial" w:cs="Arial"/>
@@ -368,7 +359,6 @@
           <w:sz w:val="40"/>
           <w:szCs w:val="40"/>
         </w:rPr>
-        <w:lastRenderedPageBreak/>
         <w:t>Valentina Rendon Duque</w:t>
       </w:r>
     </w:p>
@@ -862,10 +852,7 @@
       </w:r>
     </w:p>
     <w:p/>
-    <w:p>
-      <w:bookmarkStart w:id="0" w:name="_GoBack"/>
-      <w:bookmarkEnd w:id="0"/>
-    </w:p>
+    <w:p/>
     <w:sectPr>
       <w:pgSz w:w="12240" w:h="15840"/>
       <w:pgMar w:top="1440" w:right="1440" w:bottom="1440" w:left="1440" w:header="720" w:footer="720" w:gutter="0"/>

</xml_diff>

<commit_message>
A little more polishing :information_desk_person:
</commit_message>
<xml_diff>
--- a/Lessons Learned.docx
+++ b/Lessons Learned.docx
@@ -101,25 +101,14 @@
           <w:szCs w:val="40"/>
         </w:rPr>
       </w:pPr>
-      <w:proofErr w:type="gramStart"/>
-      <w:r>
-        <w:rPr>
-          <w:rFonts w:ascii="Arial" w:hAnsi="Arial" w:cs="Arial"/>
-          <w:b/>
-          <w:sz w:val="40"/>
-          <w:szCs w:val="40"/>
-        </w:rPr>
-        <w:t>of</w:t>
-      </w:r>
-      <w:proofErr w:type="gramEnd"/>
-      <w:r>
-        <w:rPr>
-          <w:rFonts w:ascii="Arial" w:hAnsi="Arial" w:cs="Arial"/>
-          <w:b/>
-          <w:sz w:val="40"/>
-          <w:szCs w:val="40"/>
-        </w:rPr>
-        <w:t xml:space="preserve"> Group Project</w:t>
+      <w:r>
+        <w:rPr>
+          <w:rFonts w:ascii="Arial" w:hAnsi="Arial" w:cs="Arial"/>
+          <w:b/>
+          <w:sz w:val="40"/>
+          <w:szCs w:val="40"/>
+        </w:rPr>
+        <w:t>Group 1</w:t>
       </w:r>
     </w:p>
     <w:p>
@@ -259,8 +248,6 @@
           <w:szCs w:val="40"/>
         </w:rPr>
       </w:pPr>
-      <w:bookmarkStart w:id="0" w:name="_GoBack"/>
-      <w:bookmarkEnd w:id="0"/>
       <w:r>
         <w:rPr>
           <w:rFonts w:ascii="Arial" w:hAnsi="Arial" w:cs="Arial"/>
@@ -367,6 +354,7 @@
         <w:tabs>
           <w:tab w:val="left" w:pos="1602"/>
         </w:tabs>
+        <w:spacing w:line="480" w:lineRule="auto"/>
         <w:rPr>
           <w:rFonts w:ascii="Arial" w:hAnsi="Arial" w:cs="Arial"/>
           <w:b/>
@@ -380,6 +368,7 @@
         <w:tabs>
           <w:tab w:val="left" w:pos="1602"/>
         </w:tabs>
+        <w:spacing w:line="480" w:lineRule="auto"/>
         <w:rPr>
           <w:rFonts w:ascii="Arial" w:hAnsi="Arial" w:cs="Arial"/>
           <w:b/>
@@ -407,6 +396,7 @@
         <w:tabs>
           <w:tab w:val="left" w:pos="1602"/>
         </w:tabs>
+        <w:spacing w:line="480" w:lineRule="auto"/>
         <w:jc w:val="both"/>
         <w:rPr>
           <w:rFonts w:ascii="Arial" w:hAnsi="Arial" w:cs="Arial"/>
@@ -421,49 +411,8 @@
           <w:sz w:val="24"/>
           <w:szCs w:val="24"/>
         </w:rPr>
-        <w:t>To use the to</w:t>
-      </w:r>
-      <w:r>
-        <w:rPr>
-          <w:rFonts w:ascii="Arial" w:hAnsi="Arial" w:cs="Arial"/>
-          <w:sz w:val="24"/>
-          <w:szCs w:val="24"/>
-        </w:rPr>
-        <w:t xml:space="preserve">ols of the </w:t>
-      </w:r>
-      <w:proofErr w:type="spellStart"/>
-      <w:r>
-        <w:rPr>
-          <w:rFonts w:ascii="Arial" w:hAnsi="Arial" w:cs="Arial"/>
-          <w:sz w:val="24"/>
-          <w:szCs w:val="24"/>
-        </w:rPr>
-        <w:t>Qt</w:t>
-      </w:r>
-      <w:proofErr w:type="spellEnd"/>
-      <w:r>
-        <w:rPr>
-          <w:rFonts w:ascii="Arial" w:hAnsi="Arial" w:cs="Arial"/>
-          <w:sz w:val="24"/>
-          <w:szCs w:val="24"/>
-        </w:rPr>
-        <w:t xml:space="preserve"> Project</w:t>
-      </w:r>
-    </w:p>
-    <w:p>
-      <w:pPr>
-        <w:pStyle w:val="ListParagraph"/>
-        <w:tabs>
-          <w:tab w:val="left" w:pos="1602"/>
-        </w:tabs>
-        <w:jc w:val="both"/>
-        <w:rPr>
-          <w:rFonts w:ascii="Arial" w:hAnsi="Arial" w:cs="Arial"/>
-          <w:b/>
-          <w:sz w:val="24"/>
-          <w:szCs w:val="24"/>
-        </w:rPr>
-      </w:pPr>
+        <w:t xml:space="preserve">We learned the vast power that is the QT Creator IDE. </w:t>
+      </w:r>
     </w:p>
     <w:p>
       <w:pPr>
@@ -475,45 +424,38 @@
         <w:tabs>
           <w:tab w:val="left" w:pos="1602"/>
         </w:tabs>
+        <w:spacing w:line="480" w:lineRule="auto"/>
         <w:jc w:val="both"/>
         <w:rPr>
           <w:rFonts w:ascii="Arial" w:hAnsi="Arial" w:cs="Arial"/>
-          <w:b/>
-          <w:sz w:val="24"/>
-          <w:szCs w:val="24"/>
-        </w:rPr>
-      </w:pPr>
-      <w:r>
-        <w:rPr>
-          <w:rFonts w:ascii="Arial" w:hAnsi="Arial" w:cs="Arial"/>
-          <w:sz w:val="24"/>
-          <w:szCs w:val="24"/>
-        </w:rPr>
-        <w:t>T</w:t>
-      </w:r>
-      <w:r>
-        <w:rPr>
-          <w:rFonts w:ascii="Arial" w:hAnsi="Arial" w:cs="Arial"/>
-          <w:sz w:val="24"/>
-          <w:szCs w:val="24"/>
-        </w:rPr>
-        <w:t>here are more complicated compilers than the ones we have previously worked with.</w:t>
-      </w:r>
-    </w:p>
-    <w:p>
-      <w:pPr>
-        <w:pStyle w:val="ListParagraph"/>
-        <w:tabs>
-          <w:tab w:val="left" w:pos="1602"/>
-        </w:tabs>
-        <w:jc w:val="both"/>
-        <w:rPr>
-          <w:rFonts w:ascii="Arial" w:hAnsi="Arial" w:cs="Arial"/>
-          <w:b/>
-          <w:sz w:val="24"/>
-          <w:szCs w:val="24"/>
-        </w:rPr>
-      </w:pPr>
+          <w:sz w:val="24"/>
+          <w:szCs w:val="24"/>
+        </w:rPr>
+      </w:pPr>
+      <w:r>
+        <w:rPr>
+          <w:rFonts w:ascii="Arial" w:hAnsi="Arial" w:cs="Arial"/>
+          <w:sz w:val="24"/>
+          <w:szCs w:val="24"/>
+        </w:rPr>
+        <w:t>The b</w:t>
+      </w:r>
+      <w:r>
+        <w:rPr>
+          <w:rFonts w:ascii="Arial" w:hAnsi="Arial" w:cs="Arial"/>
+          <w:sz w:val="24"/>
+          <w:szCs w:val="24"/>
+        </w:rPr>
+        <w:t>asic functionality of GUI.</w:t>
+      </w:r>
+      <w:r>
+        <w:rPr>
+          <w:rFonts w:ascii="Arial" w:hAnsi="Arial" w:cs="Arial"/>
+          <w:sz w:val="24"/>
+          <w:szCs w:val="24"/>
+        </w:rPr>
+        <w:t xml:space="preserve"> </w:t>
+      </w:r>
     </w:p>
     <w:p>
       <w:pPr>
@@ -525,6 +467,7 @@
         <w:tabs>
           <w:tab w:val="left" w:pos="1602"/>
         </w:tabs>
+        <w:spacing w:line="480" w:lineRule="auto"/>
         <w:jc w:val="both"/>
         <w:rPr>
           <w:rFonts w:ascii="Arial" w:hAnsi="Arial" w:cs="Arial"/>
@@ -539,23 +482,15 @@
           <w:sz w:val="24"/>
           <w:szCs w:val="24"/>
         </w:rPr>
-        <w:t>The b</w:t>
-      </w:r>
-      <w:r>
-        <w:rPr>
-          <w:rFonts w:ascii="Arial" w:hAnsi="Arial" w:cs="Arial"/>
-          <w:sz w:val="24"/>
-          <w:szCs w:val="24"/>
-        </w:rPr>
-        <w:t>asic functionality of GUI.</w:t>
+        <w:t>Using GitHub, while difficult to navigate at first, turned into a fundamental tool in the success of Gator Charts. We were each able to make changes to the program as we worked on it individually. Instead of waiting to meet as a group to put our changes together, GitHub did it for us.</w:t>
       </w:r>
     </w:p>
     <w:p>
       <w:pPr>
         <w:pStyle w:val="ListParagraph"/>
-        <w:rPr>
-          <w:rFonts w:ascii="Arial" w:hAnsi="Arial" w:cs="Arial"/>
-          <w:b/>
+        <w:spacing w:line="480" w:lineRule="auto"/>
+        <w:rPr>
+          <w:rFonts w:ascii="Arial" w:hAnsi="Arial" w:cs="Arial"/>
           <w:sz w:val="24"/>
           <w:szCs w:val="24"/>
         </w:rPr>
@@ -571,6 +506,7 @@
         <w:tabs>
           <w:tab w:val="left" w:pos="1602"/>
         </w:tabs>
+        <w:spacing w:line="480" w:lineRule="auto"/>
         <w:jc w:val="both"/>
         <w:rPr>
           <w:rFonts w:ascii="Arial" w:hAnsi="Arial" w:cs="Arial"/>
@@ -585,14 +521,24 @@
           <w:sz w:val="24"/>
           <w:szCs w:val="24"/>
         </w:rPr>
-        <w:t>To use GitHub</w:t>
+        <w:t xml:space="preserve">Complicated projects should be started ahead of time. </w:t>
+      </w:r>
+      <w:r>
+        <w:rPr>
+          <w:rFonts w:ascii="Arial" w:hAnsi="Arial" w:cs="Arial"/>
+          <w:sz w:val="24"/>
+          <w:szCs w:val="24"/>
+        </w:rPr>
+        <w:t xml:space="preserve">We had a problem getting work done according to our schedule which meant we had to spend the last week in a hot pursuit to finish on time. </w:t>
       </w:r>
     </w:p>
     <w:p>
       <w:pPr>
         <w:pStyle w:val="ListParagraph"/>
-        <w:rPr>
-          <w:rFonts w:ascii="Arial" w:hAnsi="Arial" w:cs="Arial"/>
+        <w:spacing w:line="480" w:lineRule="auto"/>
+        <w:rPr>
+          <w:rFonts w:ascii="Arial" w:hAnsi="Arial" w:cs="Arial"/>
+          <w:b/>
           <w:sz w:val="24"/>
           <w:szCs w:val="24"/>
         </w:rPr>
@@ -608,6 +554,7 @@
         <w:tabs>
           <w:tab w:val="left" w:pos="1602"/>
         </w:tabs>
+        <w:spacing w:line="480" w:lineRule="auto"/>
         <w:jc w:val="both"/>
         <w:rPr>
           <w:rFonts w:ascii="Arial" w:hAnsi="Arial" w:cs="Arial"/>
@@ -622,103 +569,23 @@
           <w:sz w:val="24"/>
           <w:szCs w:val="24"/>
         </w:rPr>
-        <w:t xml:space="preserve"> </w:t>
-      </w:r>
-      <w:r>
-        <w:rPr>
-          <w:rFonts w:ascii="Arial" w:hAnsi="Arial" w:cs="Arial"/>
-          <w:sz w:val="24"/>
-          <w:szCs w:val="24"/>
-        </w:rPr>
-        <w:t>Using GitHub</w:t>
-      </w:r>
-      <w:r>
-        <w:rPr>
-          <w:rFonts w:ascii="Arial" w:hAnsi="Arial" w:cs="Arial"/>
-          <w:sz w:val="24"/>
-          <w:szCs w:val="24"/>
-        </w:rPr>
-        <w:t xml:space="preserve"> </w:t>
-      </w:r>
-      <w:r>
-        <w:rPr>
-          <w:rFonts w:ascii="Arial" w:hAnsi="Arial" w:cs="Arial"/>
-          <w:sz w:val="24"/>
-          <w:szCs w:val="24"/>
-        </w:rPr>
-        <w:t>to work on group</w:t>
-      </w:r>
-      <w:r>
-        <w:rPr>
-          <w:rFonts w:ascii="Arial" w:hAnsi="Arial" w:cs="Arial"/>
-          <w:sz w:val="24"/>
-          <w:szCs w:val="24"/>
-        </w:rPr>
-        <w:t xml:space="preserve"> projects that require coding on the same project</w:t>
-      </w:r>
-      <w:r>
-        <w:rPr>
-          <w:rFonts w:ascii="Arial" w:hAnsi="Arial" w:cs="Arial"/>
-          <w:sz w:val="24"/>
-          <w:szCs w:val="24"/>
-        </w:rPr>
-        <w:t xml:space="preserve"> is useful.</w:t>
-      </w:r>
-    </w:p>
-    <w:p>
-      <w:pPr>
-        <w:pStyle w:val="ListParagraph"/>
-        <w:rPr>
-          <w:rFonts w:ascii="Arial" w:hAnsi="Arial" w:cs="Arial"/>
-          <w:sz w:val="24"/>
-          <w:szCs w:val="24"/>
-        </w:rPr>
-      </w:pPr>
-    </w:p>
-    <w:p>
-      <w:pPr>
-        <w:pStyle w:val="ListParagraph"/>
-        <w:numPr>
-          <w:ilvl w:val="0"/>
-          <w:numId w:val="2"/>
-        </w:numPr>
+        <w:t>Reading documentation on how methods and classes work was essential in this project. The QT Creator has a multitude of built in libraries to create almost any project imaginable. We learned that in order to use the</w:t>
+      </w:r>
+      <w:r>
+        <w:rPr>
+          <w:rFonts w:ascii="Arial" w:hAnsi="Arial" w:cs="Arial"/>
+          <w:sz w:val="24"/>
+          <w:szCs w:val="24"/>
+        </w:rPr>
+        <w:t xml:space="preserve"> methods that were necessary we had to sift through thousands of methods in order to find the right one.</w:t>
+      </w:r>
+    </w:p>
+    <w:p>
+      <w:pPr>
         <w:tabs>
           <w:tab w:val="left" w:pos="1602"/>
         </w:tabs>
-        <w:jc w:val="both"/>
-        <w:rPr>
-          <w:rFonts w:ascii="Arial" w:hAnsi="Arial" w:cs="Arial"/>
-          <w:b/>
-          <w:sz w:val="24"/>
-          <w:szCs w:val="24"/>
-        </w:rPr>
-      </w:pPr>
-      <w:r>
-        <w:rPr>
-          <w:rFonts w:ascii="Arial" w:hAnsi="Arial" w:cs="Arial"/>
-          <w:sz w:val="24"/>
-          <w:szCs w:val="24"/>
-        </w:rPr>
-        <w:t xml:space="preserve">Complicated projects should be started ahead of time. </w:t>
-      </w:r>
-    </w:p>
-    <w:p>
-      <w:pPr>
-        <w:tabs>
-          <w:tab w:val="left" w:pos="1602"/>
-        </w:tabs>
-        <w:rPr>
-          <w:rFonts w:ascii="Arial" w:hAnsi="Arial" w:cs="Arial"/>
-          <w:sz w:val="24"/>
-          <w:szCs w:val="24"/>
-        </w:rPr>
-      </w:pPr>
-    </w:p>
-    <w:p>
-      <w:pPr>
-        <w:tabs>
-          <w:tab w:val="left" w:pos="1602"/>
-        </w:tabs>
+        <w:spacing w:line="480" w:lineRule="auto"/>
         <w:rPr>
           <w:rFonts w:ascii="Arial" w:hAnsi="Arial" w:cs="Arial"/>
           <w:b/>
@@ -735,20 +602,6 @@
         </w:rPr>
         <w:t>Future Work:</w:t>
       </w:r>
-    </w:p>
-    <w:p>
-      <w:pPr>
-        <w:tabs>
-          <w:tab w:val="left" w:pos="1602"/>
-        </w:tabs>
-        <w:jc w:val="both"/>
-        <w:rPr>
-          <w:rFonts w:ascii="Arial" w:hAnsi="Arial" w:cs="Arial"/>
-          <w:b/>
-          <w:sz w:val="24"/>
-          <w:szCs w:val="24"/>
-        </w:rPr>
-      </w:pPr>
     </w:p>
     <w:p>
       <w:pPr>
@@ -760,6 +613,7 @@
         <w:tabs>
           <w:tab w:val="left" w:pos="1602"/>
         </w:tabs>
+        <w:spacing w:line="480" w:lineRule="auto"/>
         <w:jc w:val="both"/>
         <w:rPr>
           <w:rFonts w:ascii="Arial" w:hAnsi="Arial" w:cs="Arial"/>
@@ -774,7 +628,15 @@
           <w:sz w:val="24"/>
           <w:szCs w:val="24"/>
         </w:rPr>
-        <w:t>To provide a new, easy to use tool for UF students to create</w:t>
+        <w:t>We hope to provide a new, easy-to-</w:t>
+      </w:r>
+      <w:r>
+        <w:rPr>
+          <w:rFonts w:ascii="Arial" w:hAnsi="Arial" w:cs="Arial"/>
+          <w:sz w:val="24"/>
+          <w:szCs w:val="24"/>
+        </w:rPr>
+        <w:t>use tool for UF students to create</w:t>
       </w:r>
       <w:r>
         <w:rPr>
@@ -798,23 +660,40 @@
           <w:sz w:val="24"/>
           <w:szCs w:val="24"/>
         </w:rPr>
-        <w:t xml:space="preserve"> way a process works. Our program can be used by students in different areas of knowledge, specially engineering.</w:t>
-      </w:r>
-    </w:p>
-    <w:p>
-      <w:pPr>
-        <w:pStyle w:val="ListParagraph"/>
-        <w:tabs>
-          <w:tab w:val="left" w:pos="1602"/>
-        </w:tabs>
-        <w:jc w:val="both"/>
-        <w:rPr>
-          <w:rFonts w:ascii="Arial" w:hAnsi="Arial" w:cs="Arial"/>
-          <w:b/>
-          <w:sz w:val="24"/>
-          <w:szCs w:val="24"/>
-        </w:rPr>
-      </w:pPr>
+        <w:t xml:space="preserve"> way a process works. Our program can be used by students in different areas of knowledge, </w:t>
+      </w:r>
+      <w:r>
+        <w:rPr>
+          <w:rFonts w:ascii="Arial" w:hAnsi="Arial" w:cs="Arial"/>
+          <w:sz w:val="24"/>
+          <w:szCs w:val="24"/>
+        </w:rPr>
+        <w:t>es</w:t>
+      </w:r>
+      <w:r>
+        <w:rPr>
+          <w:rFonts w:ascii="Arial" w:hAnsi="Arial" w:cs="Arial"/>
+          <w:sz w:val="24"/>
+          <w:szCs w:val="24"/>
+        </w:rPr>
+        <w:t>pecially</w:t>
+      </w:r>
+      <w:r>
+        <w:rPr>
+          <w:rFonts w:ascii="Arial" w:hAnsi="Arial" w:cs="Arial"/>
+          <w:sz w:val="24"/>
+          <w:szCs w:val="24"/>
+        </w:rPr>
+        <w:t xml:space="preserve"> engineering.</w:t>
+      </w:r>
+      <w:r>
+        <w:rPr>
+          <w:rFonts w:ascii="Arial" w:hAnsi="Arial" w:cs="Arial"/>
+          <w:sz w:val="24"/>
+          <w:szCs w:val="24"/>
+        </w:rPr>
+        <w:t xml:space="preserve"> </w:t>
+      </w:r>
     </w:p>
     <w:p>
       <w:pPr>
@@ -826,6 +705,7 @@
         <w:tabs>
           <w:tab w:val="left" w:pos="1602"/>
         </w:tabs>
+        <w:spacing w:line="480" w:lineRule="auto"/>
         <w:jc w:val="both"/>
         <w:rPr>
           <w:rFonts w:ascii="Arial" w:hAnsi="Arial" w:cs="Arial"/>
@@ -850,6 +730,16 @@
         </w:rPr>
         <w:t>the functionality of a process in a graphical form. Since our program allows printing, professionals can make their flowcharts designs part of their presentations in meetings or conventions.</w:t>
       </w:r>
+      <w:r>
+        <w:rPr>
+          <w:rFonts w:ascii="Arial" w:hAnsi="Arial" w:cs="Arial"/>
+          <w:sz w:val="24"/>
+          <w:szCs w:val="24"/>
+        </w:rPr>
+        <w:t xml:space="preserve"> </w:t>
+      </w:r>
+      <w:bookmarkStart w:id="0" w:name="_GoBack"/>
+      <w:bookmarkEnd w:id="0"/>
     </w:p>
     <w:p/>
     <w:p/>

</xml_diff>